<commit_message>
added Produkteinsatz and Produktfunktionen
</commit_message>
<xml_diff>
--- a/IBM_IoT_Lastenheft.docx
+++ b/IBM_IoT_Lastenheft.docx
@@ -1893,14 +1893,7 @@
           <w:color w:val="000000" w:themeColor="text1"/>
           <w:lang w:val="de-AT"/>
         </w:rPr>
-        <w:t>Da sich die benötigten Ressourcen und Funktionalitäten von einem zum anderen Projekt oftmals massiv unterscheiden, müssen</w:t>
-      </w:r>
-      <w:r>
-        <w:rPr>
-          <w:color w:val="000000" w:themeColor="text1"/>
-          <w:lang w:val="de-AT"/>
-        </w:rPr>
-        <w:t xml:space="preserve"> jeweils Gateways gewählt werden, die der Aufgabenstellung entsprechen. </w:t>
+        <w:t xml:space="preserve">Da sich die benötigten Ressourcen und Funktionalitäten von einem zum anderen Projekt oftmals massiv unterscheiden, müssen jeweils Gateways gewählt werden, die der Aufgabenstellung entsprechen. </w:t>
       </w:r>
       <w:r>
         <w:rPr>
@@ -2061,9 +2054,79 @@
         </w:rPr>
         <w:t>2 Produkteinsatz</w:t>
       </w:r>
-      <w:bookmarkStart w:id="3" w:name="_GoBack"/>
       <w:bookmarkEnd w:id="2"/>
-      <w:bookmarkEnd w:id="3"/>
+    </w:p>
+    <w:p>
+      <w:r>
+        <w:t>Die Software soll</w:t>
+      </w:r>
+      <w:r>
+        <w:t xml:space="preserve"> im späteren Verlauf</w:t>
+      </w:r>
+      <w:r>
+        <w:t xml:space="preserve"> in der </w:t>
+      </w:r>
+      <w:r>
+        <w:t>CIC</w:t>
+      </w:r>
+      <w:r>
+        <w:t xml:space="preserve">-Abteilung </w:t>
+      </w:r>
+      <w:r>
+        <w:t>des Unternehmens</w:t>
+      </w:r>
+      <w:r>
+        <w:t xml:space="preserve"> </w:t>
+      </w:r>
+      <w:r>
+        <w:t>IBM</w:t>
+      </w:r>
+      <w:r>
+        <w:t xml:space="preserve"> verwendet werden</w:t>
+      </w:r>
+      <w:r>
+        <w:t xml:space="preserve"> und für ausgewählte Mitarbeiter und Kunden des Unternehmens verfügbar sein. Aktuell soll jedoch nur ein Prototyp erstellt werden, sodass sich das Projektteam bereits mit den erforderlichen Technologien auseinandersetzt und den Prototyp ebenfalls im Folgeprojekt zu einer Vollständigen Software weiterentwickeln kann.</w:t>
+      </w:r>
+      <w:r>
+        <w:t xml:space="preserve"> </w:t>
+      </w:r>
+    </w:p>
+    <w:p>
+      <w:pPr>
+        <w:rPr>
+          <w:lang w:val="de-AT"/>
+        </w:rPr>
+      </w:pPr>
+    </w:p>
+    <w:p>
+      <w:pPr>
+        <w:rPr>
+          <w:color w:val="FF0000"/>
+          <w:lang w:val="de-AT"/>
+        </w:rPr>
+      </w:pPr>
+      <w:r>
+        <w:rPr>
+          <w:color w:val="FF0000"/>
+          <w:lang w:val="de-AT"/>
+        </w:rPr>
+        <w:t>Wer soll aller zur Plattform Zugang haben?</w:t>
+      </w:r>
+    </w:p>
+    <w:p>
+      <w:pPr>
+        <w:rPr>
+          <w:color w:val="FF0000"/>
+          <w:lang w:val="de-AT"/>
+        </w:rPr>
+      </w:pPr>
+      <w:r>
+        <w:rPr>
+          <w:color w:val="FF0000"/>
+          <w:lang w:val="de-AT"/>
+        </w:rPr>
+        <w:t>Wie werden die neuen Zugänge geregelt?</w:t>
+      </w:r>
     </w:p>
     <w:p>
       <w:pPr>
@@ -2077,7 +2140,7 @@
           <w:lang w:val="de-AT"/>
         </w:rPr>
       </w:pPr>
-      <w:bookmarkStart w:id="4" w:name="_Toc1678570"/>
+      <w:bookmarkStart w:id="3" w:name="_Toc1678570"/>
       <w:r>
         <w:rPr>
           <w:rFonts w:ascii="Calibri" w:eastAsia="Calibri" w:hAnsi="Calibri" w:cs="Calibri"/>
@@ -2088,7 +2151,399 @@
         </w:rPr>
         <w:t>3 Produktfunktionen</w:t>
       </w:r>
+      <w:bookmarkEnd w:id="3"/>
+    </w:p>
+    <w:p>
+      <w:pPr>
+        <w:rPr>
+          <w:b/>
+          <w:lang w:val="de-AT"/>
+        </w:rPr>
+      </w:pPr>
+      <w:r>
+        <w:rPr>
+          <w:b/>
+          <w:lang w:val="de-AT"/>
+        </w:rPr>
+        <w:t xml:space="preserve">/LF010/ </w:t>
+      </w:r>
+      <w:r>
+        <w:rPr>
+          <w:b/>
+          <w:lang w:val="de-AT"/>
+        </w:rPr>
+        <w:t>Benutzer anmelden</w:t>
+      </w:r>
+    </w:p>
+    <w:p>
+      <w:r>
+        <w:t xml:space="preserve">Anmelden eines </w:t>
+      </w:r>
+      <w:r>
+        <w:t>Benutzers</w:t>
+      </w:r>
+      <w:r>
+        <w:t xml:space="preserve"> durch Eingabe folgender Daten: </w:t>
+      </w:r>
+    </w:p>
+    <w:p>
+      <w:pPr>
+        <w:pStyle w:val="Listenabsatz"/>
+        <w:numPr>
+          <w:ilvl w:val="0"/>
+          <w:numId w:val="10"/>
+        </w:numPr>
+      </w:pPr>
+      <w:r>
+        <w:t>Email</w:t>
+      </w:r>
+    </w:p>
+    <w:p>
+      <w:pPr>
+        <w:pStyle w:val="Listenabsatz"/>
+        <w:numPr>
+          <w:ilvl w:val="0"/>
+          <w:numId w:val="10"/>
+        </w:numPr>
+      </w:pPr>
+      <w:r>
+        <w:t>Passwort</w:t>
+      </w:r>
+    </w:p>
+    <w:p>
+      <w:pPr>
+        <w:rPr>
+          <w:b/>
+          <w:lang w:val="de-AT"/>
+        </w:rPr>
+      </w:pPr>
+      <w:r>
+        <w:rPr>
+          <w:b/>
+          <w:lang w:val="de-AT"/>
+        </w:rPr>
+        <w:t>/LF0</w:t>
+      </w:r>
+      <w:r>
+        <w:rPr>
+          <w:b/>
+          <w:lang w:val="de-AT"/>
+        </w:rPr>
+        <w:t>2</w:t>
+      </w:r>
+      <w:r>
+        <w:rPr>
+          <w:b/>
+          <w:lang w:val="de-AT"/>
+        </w:rPr>
+        <w:t>0/</w:t>
+      </w:r>
+      <w:r>
+        <w:rPr>
+          <w:b/>
+          <w:lang w:val="de-AT"/>
+        </w:rPr>
+        <w:t xml:space="preserve"> Benutzer abmelden</w:t>
+      </w:r>
+    </w:p>
+    <w:p>
+      <w:pPr>
+        <w:rPr>
+          <w:b/>
+          <w:lang w:val="de-AT"/>
+        </w:rPr>
+      </w:pPr>
+      <w:r>
+        <w:t xml:space="preserve">Der angemeldete </w:t>
+      </w:r>
+      <w:r>
+        <w:t>Benutze</w:t>
+      </w:r>
+      <w:r>
+        <w:t>r kann sich jederzeit vom System abmelden</w:t>
+      </w:r>
+      <w:r>
+        <w:rPr>
+          <w:b/>
+          <w:lang w:val="de-AT"/>
+        </w:rPr>
+        <w:t>.</w:t>
+      </w:r>
+    </w:p>
+    <w:p>
+      <w:pPr>
+        <w:rPr>
+          <w:b/>
+          <w:lang w:val="de-AT"/>
+        </w:rPr>
+      </w:pPr>
+    </w:p>
+    <w:p>
+      <w:pPr>
+        <w:rPr>
+          <w:b/>
+          <w:lang w:val="de-AT"/>
+        </w:rPr>
+      </w:pPr>
+      <w:r>
+        <w:rPr>
+          <w:b/>
+          <w:lang w:val="de-AT"/>
+        </w:rPr>
+        <w:t>/LF0</w:t>
+      </w:r>
+      <w:r>
+        <w:rPr>
+          <w:b/>
+          <w:lang w:val="de-AT"/>
+        </w:rPr>
+        <w:t>3</w:t>
+      </w:r>
+      <w:r>
+        <w:rPr>
+          <w:b/>
+          <w:lang w:val="de-AT"/>
+        </w:rPr>
+        <w:t>0/</w:t>
+      </w:r>
+      <w:r>
+        <w:rPr>
+          <w:b/>
+          <w:lang w:val="de-AT"/>
+        </w:rPr>
+        <w:t xml:space="preserve"> </w:t>
+      </w:r>
+      <w:r>
+        <w:rPr>
+          <w:b/>
+          <w:lang w:val="de-AT"/>
+        </w:rPr>
+        <w:t>Gateway registrieren</w:t>
+      </w:r>
+    </w:p>
+    <w:p>
+      <w:pPr>
+        <w:rPr>
+          <w:b/>
+          <w:lang w:val="de-AT"/>
+        </w:rPr>
+      </w:pPr>
+    </w:p>
+    <w:p>
+      <w:pPr>
+        <w:rPr>
+          <w:b/>
+          <w:lang w:val="de-AT"/>
+        </w:rPr>
+      </w:pPr>
+    </w:p>
+    <w:p>
+      <w:pPr>
+        <w:rPr>
+          <w:b/>
+          <w:lang w:val="de-AT"/>
+        </w:rPr>
+      </w:pPr>
+    </w:p>
+    <w:p>
+      <w:pPr>
+        <w:rPr>
+          <w:b/>
+          <w:lang w:val="de-AT"/>
+        </w:rPr>
+      </w:pPr>
+    </w:p>
+    <w:p>
+      <w:pPr>
+        <w:rPr>
+          <w:b/>
+          <w:lang w:val="de-AT"/>
+        </w:rPr>
+      </w:pPr>
+    </w:p>
+    <w:p>
+      <w:pPr>
+        <w:rPr>
+          <w:b/>
+          <w:lang w:val="de-AT"/>
+        </w:rPr>
+      </w:pPr>
+      <w:r>
+        <w:rPr>
+          <w:b/>
+          <w:lang w:val="de-AT"/>
+        </w:rPr>
+        <w:lastRenderedPageBreak/>
+        <w:t>/LF0</w:t>
+      </w:r>
+      <w:r>
+        <w:rPr>
+          <w:b/>
+          <w:lang w:val="de-AT"/>
+        </w:rPr>
+        <w:t>2</w:t>
+      </w:r>
+      <w:r>
+        <w:rPr>
+          <w:b/>
+          <w:lang w:val="de-AT"/>
+        </w:rPr>
+        <w:t>0/</w:t>
+      </w:r>
+      <w:r>
+        <w:rPr>
+          <w:b/>
+          <w:lang w:val="de-AT"/>
+        </w:rPr>
+        <w:t xml:space="preserve"> </w:t>
+      </w:r>
+      <w:r>
+        <w:rPr>
+          <w:b/>
+          <w:lang w:val="de-AT"/>
+        </w:rPr>
+        <w:t>Gateway-Details abrufen</w:t>
+      </w:r>
+    </w:p>
+    <w:p>
+      <w:pPr>
+        <w:pStyle w:val="Listenabsatz"/>
+        <w:numPr>
+          <w:ilvl w:val="0"/>
+          <w:numId w:val="11"/>
+        </w:numPr>
+        <w:rPr>
+          <w:b/>
+          <w:lang w:val="de-AT"/>
+        </w:rPr>
+      </w:pPr>
+      <w:r>
+        <w:rPr>
+          <w:lang w:val="de-AT"/>
+        </w:rPr>
+        <w:t>Status</w:t>
+      </w:r>
+    </w:p>
+    <w:p>
+      <w:pPr>
+        <w:pStyle w:val="Listenabsatz"/>
+        <w:numPr>
+          <w:ilvl w:val="0"/>
+          <w:numId w:val="11"/>
+        </w:numPr>
+        <w:rPr>
+          <w:b/>
+          <w:lang w:val="de-AT"/>
+        </w:rPr>
+      </w:pPr>
+      <w:r>
+        <w:rPr>
+          <w:lang w:val="de-AT"/>
+        </w:rPr>
+        <w:t>Position</w:t>
+      </w:r>
+    </w:p>
+    <w:p>
+      <w:pPr>
+        <w:pStyle w:val="Listenabsatz"/>
+        <w:numPr>
+          <w:ilvl w:val="0"/>
+          <w:numId w:val="11"/>
+        </w:numPr>
+        <w:rPr>
+          <w:b/>
+          <w:lang w:val="de-AT"/>
+        </w:rPr>
+      </w:pPr>
+      <w:r>
+        <w:rPr>
+          <w:lang w:val="de-AT"/>
+        </w:rPr>
+        <w:t>MAC-Adresse</w:t>
+      </w:r>
+    </w:p>
+    <w:p>
+      <w:pPr>
+        <w:pStyle w:val="Listenabsatz"/>
+        <w:numPr>
+          <w:ilvl w:val="0"/>
+          <w:numId w:val="11"/>
+        </w:numPr>
+        <w:rPr>
+          <w:b/>
+          <w:lang w:val="de-AT"/>
+        </w:rPr>
+      </w:pPr>
+      <w:r>
+        <w:rPr>
+          <w:lang w:val="de-AT"/>
+        </w:rPr>
+        <w:t>IP-Adresse</w:t>
+      </w:r>
+    </w:p>
+    <w:p>
+      <w:pPr>
+        <w:pStyle w:val="Listenabsatz"/>
+        <w:numPr>
+          <w:ilvl w:val="0"/>
+          <w:numId w:val="11"/>
+        </w:numPr>
+        <w:rPr>
+          <w:b/>
+          <w:lang w:val="de-AT"/>
+        </w:rPr>
+      </w:pPr>
+      <w:r>
+        <w:rPr>
+          <w:lang w:val="de-AT"/>
+        </w:rPr>
+        <w:t>Signal-Stärke</w:t>
+      </w:r>
+    </w:p>
+    <w:p>
+      <w:pPr>
+        <w:pStyle w:val="Listenabsatz"/>
+        <w:numPr>
+          <w:ilvl w:val="0"/>
+          <w:numId w:val="11"/>
+        </w:numPr>
+        <w:rPr>
+          <w:b/>
+          <w:lang w:val="de-AT"/>
+        </w:rPr>
+      </w:pPr>
+      <w:proofErr w:type="spellStart"/>
+      <w:r>
+        <w:rPr>
+          <w:lang w:val="de-AT"/>
+        </w:rPr>
+        <w:t>U</w:t>
+      </w:r>
+      <w:bookmarkStart w:id="4" w:name="_GoBack"/>
       <w:bookmarkEnd w:id="4"/>
+      <w:r>
+        <w:rPr>
+          <w:lang w:val="de-AT"/>
+        </w:rPr>
+        <w:t>ptime</w:t>
+      </w:r>
+      <w:proofErr w:type="spellEnd"/>
+    </w:p>
+    <w:p>
+      <w:pPr>
+        <w:rPr>
+          <w:b/>
+          <w:lang w:val="de-AT"/>
+        </w:rPr>
+      </w:pPr>
+    </w:p>
+    <w:p>
+      <w:pPr>
+        <w:rPr>
+          <w:b/>
+          <w:lang w:val="de-AT"/>
+        </w:rPr>
+      </w:pPr>
     </w:p>
     <w:p>
       <w:pPr>
@@ -2114,6 +2569,13 @@
         <w:t>4 Produktdaten</w:t>
       </w:r>
       <w:bookmarkEnd w:id="5"/>
+    </w:p>
+    <w:p>
+      <w:pPr>
+        <w:rPr>
+          <w:lang w:val="de-AT"/>
+        </w:rPr>
+      </w:pPr>
     </w:p>
     <w:p>
       <w:pPr>
@@ -2268,8 +2730,17 @@
                 <w:b/>
                 <w:lang w:val="de-AT"/>
               </w:rPr>
-              <w:t>Sehr Gut</w:t>
-            </w:r>
+              <w:t xml:space="preserve">Sehr </w:t>
+            </w:r>
+            <w:proofErr w:type="gramStart"/>
+            <w:r>
+              <w:rPr>
+                <w:b/>
+                <w:lang w:val="de-AT"/>
+              </w:rPr>
+              <w:t>Gut</w:t>
+            </w:r>
+            <w:proofErr w:type="gramEnd"/>
           </w:p>
         </w:tc>
         <w:tc>
@@ -2864,7 +3335,6 @@
           <w:szCs w:val="21"/>
           <w:shd w:val="clear" w:color="auto" w:fill="FFFFFF"/>
         </w:rPr>
-        <w:lastRenderedPageBreak/>
         <w:t>Das Wort</w:t>
       </w:r>
       <w:r>
@@ -2991,25 +3461,7 @@
           <w:szCs w:val="21"/>
           <w:shd w:val="clear" w:color="auto" w:fill="FFFFFF"/>
         </w:rPr>
-        <w:t>) bezeichnet in de</w:t>
-      </w:r>
-      <w:r>
-        <w:rPr>
-          <w:rFonts w:cstheme="minorHAnsi"/>
-          <w:color w:val="222222"/>
-          <w:szCs w:val="21"/>
-          <w:shd w:val="clear" w:color="auto" w:fill="FFFFFF"/>
-        </w:rPr>
-        <w:t xml:space="preserve">r Informatik </w:t>
-      </w:r>
-      <w:r>
-        <w:rPr>
-          <w:rFonts w:cstheme="minorHAnsi"/>
-          <w:color w:val="222222"/>
-          <w:szCs w:val="21"/>
-          <w:shd w:val="clear" w:color="auto" w:fill="FFFFFF"/>
-        </w:rPr>
-        <w:t>eine Komponente (Hard- und/oder Software), welche zwischen zwei Systemen eine Verbindung herstellt. Die Bezeichnung</w:t>
+        <w:t>) bezeichnet in der Informatik eine Komponente (Hard- und/oder Software), welche zwischen zwei Systemen eine Verbindung herstellt. Die Bezeichnung</w:t>
       </w:r>
       <w:r>
         <w:rPr>
@@ -3929,6 +4381,232 @@
     </w:lvl>
   </w:abstractNum>
   <w:abstractNum w:abstractNumId="3" w15:restartNumberingAfterBreak="0">
+    <w:nsid w:val="10815403"/>
+    <w:multiLevelType w:val="hybridMultilevel"/>
+    <w:tmpl w:val="942CF00C"/>
+    <w:lvl w:ilvl="0" w:tplc="0C070001">
+      <w:start w:val="1"/>
+      <w:numFmt w:val="bullet"/>
+      <w:lvlText w:val=""/>
+      <w:lvlJc w:val="left"/>
+      <w:pPr>
+        <w:ind w:left="720" w:hanging="360"/>
+      </w:pPr>
+      <w:rPr>
+        <w:rFonts w:ascii="Symbol" w:hAnsi="Symbol" w:hint="default"/>
+      </w:rPr>
+    </w:lvl>
+    <w:lvl w:ilvl="1" w:tplc="0C070003" w:tentative="1">
+      <w:start w:val="1"/>
+      <w:numFmt w:val="bullet"/>
+      <w:lvlText w:val="o"/>
+      <w:lvlJc w:val="left"/>
+      <w:pPr>
+        <w:ind w:left="1440" w:hanging="360"/>
+      </w:pPr>
+      <w:rPr>
+        <w:rFonts w:ascii="Courier New" w:hAnsi="Courier New" w:cs="Courier New" w:hint="default"/>
+      </w:rPr>
+    </w:lvl>
+    <w:lvl w:ilvl="2" w:tplc="0C070005" w:tentative="1">
+      <w:start w:val="1"/>
+      <w:numFmt w:val="bullet"/>
+      <w:lvlText w:val=""/>
+      <w:lvlJc w:val="left"/>
+      <w:pPr>
+        <w:ind w:left="2160" w:hanging="360"/>
+      </w:pPr>
+      <w:rPr>
+        <w:rFonts w:ascii="Wingdings" w:hAnsi="Wingdings" w:hint="default"/>
+      </w:rPr>
+    </w:lvl>
+    <w:lvl w:ilvl="3" w:tplc="0C070001" w:tentative="1">
+      <w:start w:val="1"/>
+      <w:numFmt w:val="bullet"/>
+      <w:lvlText w:val=""/>
+      <w:lvlJc w:val="left"/>
+      <w:pPr>
+        <w:ind w:left="2880" w:hanging="360"/>
+      </w:pPr>
+      <w:rPr>
+        <w:rFonts w:ascii="Symbol" w:hAnsi="Symbol" w:hint="default"/>
+      </w:rPr>
+    </w:lvl>
+    <w:lvl w:ilvl="4" w:tplc="0C070003" w:tentative="1">
+      <w:start w:val="1"/>
+      <w:numFmt w:val="bullet"/>
+      <w:lvlText w:val="o"/>
+      <w:lvlJc w:val="left"/>
+      <w:pPr>
+        <w:ind w:left="3600" w:hanging="360"/>
+      </w:pPr>
+      <w:rPr>
+        <w:rFonts w:ascii="Courier New" w:hAnsi="Courier New" w:cs="Courier New" w:hint="default"/>
+      </w:rPr>
+    </w:lvl>
+    <w:lvl w:ilvl="5" w:tplc="0C070005" w:tentative="1">
+      <w:start w:val="1"/>
+      <w:numFmt w:val="bullet"/>
+      <w:lvlText w:val=""/>
+      <w:lvlJc w:val="left"/>
+      <w:pPr>
+        <w:ind w:left="4320" w:hanging="360"/>
+      </w:pPr>
+      <w:rPr>
+        <w:rFonts w:ascii="Wingdings" w:hAnsi="Wingdings" w:hint="default"/>
+      </w:rPr>
+    </w:lvl>
+    <w:lvl w:ilvl="6" w:tplc="0C070001" w:tentative="1">
+      <w:start w:val="1"/>
+      <w:numFmt w:val="bullet"/>
+      <w:lvlText w:val=""/>
+      <w:lvlJc w:val="left"/>
+      <w:pPr>
+        <w:ind w:left="5040" w:hanging="360"/>
+      </w:pPr>
+      <w:rPr>
+        <w:rFonts w:ascii="Symbol" w:hAnsi="Symbol" w:hint="default"/>
+      </w:rPr>
+    </w:lvl>
+    <w:lvl w:ilvl="7" w:tplc="0C070003" w:tentative="1">
+      <w:start w:val="1"/>
+      <w:numFmt w:val="bullet"/>
+      <w:lvlText w:val="o"/>
+      <w:lvlJc w:val="left"/>
+      <w:pPr>
+        <w:ind w:left="5760" w:hanging="360"/>
+      </w:pPr>
+      <w:rPr>
+        <w:rFonts w:ascii="Courier New" w:hAnsi="Courier New" w:cs="Courier New" w:hint="default"/>
+      </w:rPr>
+    </w:lvl>
+    <w:lvl w:ilvl="8" w:tplc="0C070005" w:tentative="1">
+      <w:start w:val="1"/>
+      <w:numFmt w:val="bullet"/>
+      <w:lvlText w:val=""/>
+      <w:lvlJc w:val="left"/>
+      <w:pPr>
+        <w:ind w:left="6480" w:hanging="360"/>
+      </w:pPr>
+      <w:rPr>
+        <w:rFonts w:ascii="Wingdings" w:hAnsi="Wingdings" w:hint="default"/>
+      </w:rPr>
+    </w:lvl>
+  </w:abstractNum>
+  <w:abstractNum w:abstractNumId="4" w15:restartNumberingAfterBreak="0">
+    <w:nsid w:val="1681760D"/>
+    <w:multiLevelType w:val="hybridMultilevel"/>
+    <w:tmpl w:val="21CA9A94"/>
+    <w:lvl w:ilvl="0" w:tplc="0C070001">
+      <w:start w:val="1"/>
+      <w:numFmt w:val="bullet"/>
+      <w:lvlText w:val=""/>
+      <w:lvlJc w:val="left"/>
+      <w:pPr>
+        <w:ind w:left="720" w:hanging="360"/>
+      </w:pPr>
+      <w:rPr>
+        <w:rFonts w:ascii="Symbol" w:hAnsi="Symbol" w:hint="default"/>
+      </w:rPr>
+    </w:lvl>
+    <w:lvl w:ilvl="1" w:tplc="0C070003" w:tentative="1">
+      <w:start w:val="1"/>
+      <w:numFmt w:val="bullet"/>
+      <w:lvlText w:val="o"/>
+      <w:lvlJc w:val="left"/>
+      <w:pPr>
+        <w:ind w:left="1440" w:hanging="360"/>
+      </w:pPr>
+      <w:rPr>
+        <w:rFonts w:ascii="Courier New" w:hAnsi="Courier New" w:cs="Courier New" w:hint="default"/>
+      </w:rPr>
+    </w:lvl>
+    <w:lvl w:ilvl="2" w:tplc="0C070005" w:tentative="1">
+      <w:start w:val="1"/>
+      <w:numFmt w:val="bullet"/>
+      <w:lvlText w:val=""/>
+      <w:lvlJc w:val="left"/>
+      <w:pPr>
+        <w:ind w:left="2160" w:hanging="360"/>
+      </w:pPr>
+      <w:rPr>
+        <w:rFonts w:ascii="Wingdings" w:hAnsi="Wingdings" w:hint="default"/>
+      </w:rPr>
+    </w:lvl>
+    <w:lvl w:ilvl="3" w:tplc="0C070001" w:tentative="1">
+      <w:start w:val="1"/>
+      <w:numFmt w:val="bullet"/>
+      <w:lvlText w:val=""/>
+      <w:lvlJc w:val="left"/>
+      <w:pPr>
+        <w:ind w:left="2880" w:hanging="360"/>
+      </w:pPr>
+      <w:rPr>
+        <w:rFonts w:ascii="Symbol" w:hAnsi="Symbol" w:hint="default"/>
+      </w:rPr>
+    </w:lvl>
+    <w:lvl w:ilvl="4" w:tplc="0C070003" w:tentative="1">
+      <w:start w:val="1"/>
+      <w:numFmt w:val="bullet"/>
+      <w:lvlText w:val="o"/>
+      <w:lvlJc w:val="left"/>
+      <w:pPr>
+        <w:ind w:left="3600" w:hanging="360"/>
+      </w:pPr>
+      <w:rPr>
+        <w:rFonts w:ascii="Courier New" w:hAnsi="Courier New" w:cs="Courier New" w:hint="default"/>
+      </w:rPr>
+    </w:lvl>
+    <w:lvl w:ilvl="5" w:tplc="0C070005" w:tentative="1">
+      <w:start w:val="1"/>
+      <w:numFmt w:val="bullet"/>
+      <w:lvlText w:val=""/>
+      <w:lvlJc w:val="left"/>
+      <w:pPr>
+        <w:ind w:left="4320" w:hanging="360"/>
+      </w:pPr>
+      <w:rPr>
+        <w:rFonts w:ascii="Wingdings" w:hAnsi="Wingdings" w:hint="default"/>
+      </w:rPr>
+    </w:lvl>
+    <w:lvl w:ilvl="6" w:tplc="0C070001" w:tentative="1">
+      <w:start w:val="1"/>
+      <w:numFmt w:val="bullet"/>
+      <w:lvlText w:val=""/>
+      <w:lvlJc w:val="left"/>
+      <w:pPr>
+        <w:ind w:left="5040" w:hanging="360"/>
+      </w:pPr>
+      <w:rPr>
+        <w:rFonts w:ascii="Symbol" w:hAnsi="Symbol" w:hint="default"/>
+      </w:rPr>
+    </w:lvl>
+    <w:lvl w:ilvl="7" w:tplc="0C070003" w:tentative="1">
+      <w:start w:val="1"/>
+      <w:numFmt w:val="bullet"/>
+      <w:lvlText w:val="o"/>
+      <w:lvlJc w:val="left"/>
+      <w:pPr>
+        <w:ind w:left="5760" w:hanging="360"/>
+      </w:pPr>
+      <w:rPr>
+        <w:rFonts w:ascii="Courier New" w:hAnsi="Courier New" w:cs="Courier New" w:hint="default"/>
+      </w:rPr>
+    </w:lvl>
+    <w:lvl w:ilvl="8" w:tplc="0C070005" w:tentative="1">
+      <w:start w:val="1"/>
+      <w:numFmt w:val="bullet"/>
+      <w:lvlText w:val=""/>
+      <w:lvlJc w:val="left"/>
+      <w:pPr>
+        <w:ind w:left="6480" w:hanging="360"/>
+      </w:pPr>
+      <w:rPr>
+        <w:rFonts w:ascii="Wingdings" w:hAnsi="Wingdings" w:hint="default"/>
+      </w:rPr>
+    </w:lvl>
+  </w:abstractNum>
+  <w:abstractNum w:abstractNumId="5" w15:restartNumberingAfterBreak="0">
     <w:nsid w:val="2F516CC4"/>
     <w:multiLevelType w:val="hybridMultilevel"/>
     <w:tmpl w:val="FA0EA776"/>
@@ -4042,7 +4720,7 @@
       </w:rPr>
     </w:lvl>
   </w:abstractNum>
-  <w:abstractNum w:abstractNumId="4" w15:restartNumberingAfterBreak="0">
+  <w:abstractNum w:abstractNumId="6" w15:restartNumberingAfterBreak="0">
     <w:nsid w:val="51D229E5"/>
     <w:multiLevelType w:val="hybridMultilevel"/>
     <w:tmpl w:val="E8FEF8E4"/>
@@ -4155,7 +4833,7 @@
       </w:rPr>
     </w:lvl>
   </w:abstractNum>
-  <w:abstractNum w:abstractNumId="5" w15:restartNumberingAfterBreak="0">
+  <w:abstractNum w:abstractNumId="7" w15:restartNumberingAfterBreak="0">
     <w:nsid w:val="5D357B9C"/>
     <w:multiLevelType w:val="hybridMultilevel"/>
     <w:tmpl w:val="DD28ECDA"/>
@@ -4268,7 +4946,7 @@
       </w:rPr>
     </w:lvl>
   </w:abstractNum>
-  <w:abstractNum w:abstractNumId="6" w15:restartNumberingAfterBreak="0">
+  <w:abstractNum w:abstractNumId="8" w15:restartNumberingAfterBreak="0">
     <w:nsid w:val="680F64EE"/>
     <w:multiLevelType w:val="hybridMultilevel"/>
     <w:tmpl w:val="754A28F2"/>
@@ -4381,7 +5059,7 @@
       </w:rPr>
     </w:lvl>
   </w:abstractNum>
-  <w:abstractNum w:abstractNumId="7" w15:restartNumberingAfterBreak="0">
+  <w:abstractNum w:abstractNumId="9" w15:restartNumberingAfterBreak="0">
     <w:nsid w:val="740C3BED"/>
     <w:multiLevelType w:val="hybridMultilevel"/>
     <w:tmpl w:val="84623C3E"/>
@@ -4494,7 +5172,7 @@
       </w:rPr>
     </w:lvl>
   </w:abstractNum>
-  <w:abstractNum w:abstractNumId="8" w15:restartNumberingAfterBreak="0">
+  <w:abstractNum w:abstractNumId="10" w15:restartNumberingAfterBreak="0">
     <w:nsid w:val="75AD4AC4"/>
     <w:multiLevelType w:val="hybridMultilevel"/>
     <w:tmpl w:val="30BACCAE"/>
@@ -4609,7 +5287,7 @@
     </w:lvl>
   </w:abstractNum>
   <w:num w:numId="1">
-    <w:abstractNumId w:val="6"/>
+    <w:abstractNumId w:val="8"/>
   </w:num>
   <w:num w:numId="2">
     <w:abstractNumId w:val="0"/>
@@ -4618,22 +5296,28 @@
     <w:abstractNumId w:val="1"/>
   </w:num>
   <w:num w:numId="4">
-    <w:abstractNumId w:val="7"/>
+    <w:abstractNumId w:val="9"/>
   </w:num>
   <w:num w:numId="5">
     <w:abstractNumId w:val="2"/>
   </w:num>
   <w:num w:numId="6">
-    <w:abstractNumId w:val="8"/>
+    <w:abstractNumId w:val="10"/>
   </w:num>
   <w:num w:numId="7">
-    <w:abstractNumId w:val="3"/>
+    <w:abstractNumId w:val="5"/>
   </w:num>
   <w:num w:numId="8">
-    <w:abstractNumId w:val="5"/>
+    <w:abstractNumId w:val="7"/>
   </w:num>
   <w:num w:numId="9">
+    <w:abstractNumId w:val="6"/>
+  </w:num>
+  <w:num w:numId="10">
     <w:abstractNumId w:val="4"/>
+  </w:num>
+  <w:num w:numId="11">
+    <w:abstractNumId w:val="3"/>
   </w:num>
 </w:numbering>
 </file>
@@ -5670,7 +6354,7 @@
 </file>
 
 <file path=customXml/itemProps1.xml><?xml version="1.0" encoding="utf-8"?>
-<ds:datastoreItem xmlns:ds="http://schemas.openxmlformats.org/officeDocument/2006/customXml" ds:itemID="{DB4CF21F-B3F8-D646-B536-EBFF0B16D7B1}">
+<ds:datastoreItem xmlns:ds="http://schemas.openxmlformats.org/officeDocument/2006/customXml" ds:itemID="{A6458AEC-C8C4-40C0-B00B-4AAE6944C0F6}">
   <ds:schemaRefs>
     <ds:schemaRef ds:uri="http://schemas.openxmlformats.org/officeDocument/2006/bibliography"/>
   </ds:schemaRefs>

</xml_diff>

<commit_message>
Added Lastenheft as PDF
</commit_message>
<xml_diff>
--- a/IBM_IoT_Lastenheft.docx
+++ b/IBM_IoT_Lastenheft.docx
@@ -385,6 +385,13 @@
                 <w:lang w:val="de-AT"/>
               </w:rPr>
             </w:pPr>
+            <w:r>
+              <w:rPr>
+                <w:sz w:val="28"/>
+                <w:lang w:val="de-AT"/>
+              </w:rPr>
+              <w:t>Sebastian Grünewald</w:t>
+            </w:r>
           </w:p>
         </w:tc>
         <w:tc>
@@ -401,6 +408,13 @@
                 <w:lang w:val="de-AT"/>
               </w:rPr>
             </w:pPr>
+            <w:r>
+              <w:rPr>
+                <w:sz w:val="28"/>
+                <w:lang w:val="de-AT"/>
+              </w:rPr>
+              <w:t>05.03.2019</w:t>
+            </w:r>
           </w:p>
         </w:tc>
       </w:tr>
@@ -643,6 +657,13 @@
                 <w:lang w:val="de-AT"/>
               </w:rPr>
             </w:pPr>
+            <w:r>
+              <w:rPr>
+                <w:rFonts w:ascii="Arial" w:hAnsi="Arial" w:cs="Arial"/>
+                <w:lang w:val="de-AT"/>
+              </w:rPr>
+              <w:t>SG</w:t>
+            </w:r>
           </w:p>
         </w:tc>
         <w:tc>
@@ -925,6 +946,13 @@
                 <w:lang w:val="de-AT"/>
               </w:rPr>
             </w:pPr>
+            <w:r>
+              <w:rPr>
+                <w:rFonts w:ascii="Arial" w:hAnsi="Arial" w:cs="Arial"/>
+                <w:lang w:val="de-AT"/>
+              </w:rPr>
+              <w:t>SG</w:t>
+            </w:r>
           </w:p>
         </w:tc>
         <w:tc>
@@ -1060,6 +1088,13 @@
                 <w:lang w:val="de-AT"/>
               </w:rPr>
             </w:pPr>
+            <w:r>
+              <w:rPr>
+                <w:rFonts w:ascii="Arial" w:hAnsi="Arial" w:cs="Arial"/>
+                <w:lang w:val="de-AT"/>
+              </w:rPr>
+              <w:t>SG</w:t>
+            </w:r>
           </w:p>
         </w:tc>
         <w:tc>
@@ -3119,6 +3154,11 @@
       </w:r>
     </w:p>
     <w:p>
+      <w:r>
+        <w:br w:type="page"/>
+      </w:r>
+    </w:p>
+    <w:p>
       <w:pPr>
         <w:pStyle w:val="berschrift1"/>
         <w:spacing w:after="240"/>
@@ -3139,6 +3179,7 @@
           <w:sz w:val="28"/>
           <w:lang w:val="de-AT"/>
         </w:rPr>
+        <w:lastRenderedPageBreak/>
         <w:t>3 Produktfunktionen</w:t>
       </w:r>
       <w:bookmarkEnd w:id="3"/>
@@ -3217,22 +3258,8 @@
         </w:rPr>
         <w:t>aufgelisteten Daten.</w:t>
       </w:r>
-    </w:p>
-    <w:p>
-      <w:pPr>
-        <w:rPr>
-          <w:b/>
-          <w:lang w:val="de-AT"/>
-        </w:rPr>
-      </w:pPr>
-    </w:p>
-    <w:p>
-      <w:pPr>
-        <w:rPr>
-          <w:b/>
-          <w:lang w:val="de-AT"/>
-        </w:rPr>
-      </w:pPr>
+      <w:bookmarkStart w:id="5" w:name="_GoBack"/>
+      <w:bookmarkEnd w:id="5"/>
     </w:p>
     <w:p>
       <w:pPr>
@@ -3255,7 +3282,6 @@
           <w:b/>
           <w:lang w:val="de-AT"/>
         </w:rPr>
-        <w:lastRenderedPageBreak/>
         <w:t>/LF0</w:t>
       </w:r>
       <w:r>
@@ -3354,7 +3380,7 @@
           <w:lang w:val="de-AT"/>
         </w:rPr>
       </w:pPr>
-      <w:bookmarkStart w:id="5" w:name="_Toc2712821"/>
+      <w:bookmarkStart w:id="6" w:name="_Toc2712821"/>
       <w:r>
         <w:rPr>
           <w:rFonts w:ascii="Calibri" w:eastAsia="Calibri" w:hAnsi="Calibri" w:cs="Calibri"/>
@@ -3405,7 +3431,7 @@
         </w:rPr>
         <w:t>funktionen</w:t>
       </w:r>
-      <w:bookmarkEnd w:id="5"/>
+      <w:bookmarkEnd w:id="6"/>
     </w:p>
     <w:p>
       <w:pPr>
@@ -3625,7 +3651,7 @@
           <w:lang w:val="de-AT"/>
         </w:rPr>
       </w:pPr>
-      <w:bookmarkStart w:id="6" w:name="_Toc2712822"/>
+      <w:bookmarkStart w:id="7" w:name="_Toc2712822"/>
       <w:r>
         <w:rPr>
           <w:rFonts w:ascii="Calibri" w:eastAsia="Calibri" w:hAnsi="Calibri" w:cs="Calibri"/>
@@ -3636,7 +3662,7 @@
         </w:rPr>
         <w:t>4 Produktdaten</w:t>
       </w:r>
-      <w:bookmarkEnd w:id="6"/>
+      <w:bookmarkEnd w:id="7"/>
     </w:p>
     <w:p>
       <w:pPr>
@@ -3650,7 +3676,7 @@
           <w:lang w:val="de-AT"/>
         </w:rPr>
       </w:pPr>
-      <w:bookmarkStart w:id="7" w:name="_Toc2712823"/>
+      <w:bookmarkStart w:id="8" w:name="_Toc2712823"/>
       <w:r>
         <w:rPr>
           <w:rFonts w:ascii="Calibri" w:eastAsia="Calibri" w:hAnsi="Calibri" w:cs="Calibri"/>
@@ -3661,7 +3687,7 @@
         </w:rPr>
         <w:t>4.1 Benutzer</w:t>
       </w:r>
-      <w:bookmarkEnd w:id="7"/>
+      <w:bookmarkEnd w:id="8"/>
     </w:p>
     <w:p>
       <w:pPr>
@@ -3673,7 +3699,7 @@
           <w:lang w:val="de-AT"/>
         </w:rPr>
       </w:pPr>
-      <w:bookmarkStart w:id="8" w:name="_Toc2712824"/>
+      <w:bookmarkStart w:id="9" w:name="_Toc2712824"/>
       <w:r>
         <w:rPr>
           <w:rFonts w:asciiTheme="minorHAnsi" w:hAnsiTheme="minorHAnsi" w:cstheme="minorHAnsi"/>
@@ -3682,7 +3708,7 @@
         </w:rPr>
         <w:t>4.1.1 Registrierung</w:t>
       </w:r>
-      <w:bookmarkEnd w:id="8"/>
+      <w:bookmarkEnd w:id="9"/>
     </w:p>
     <w:p>
       <w:pPr>
@@ -3717,8 +3743,6 @@
         <w:tab/>
         <w:t>- Passwort</w:t>
       </w:r>
-      <w:bookmarkStart w:id="9" w:name="_GoBack"/>
-      <w:bookmarkEnd w:id="9"/>
     </w:p>
     <w:p>
       <w:pPr>
@@ -3909,6 +3933,7 @@
           <w:color w:val="3F8584"/>
           <w:lang w:val="de-AT"/>
         </w:rPr>
+        <w:lastRenderedPageBreak/>
         <w:t>4.2.2 Datenabfrage</w:t>
       </w:r>
       <w:bookmarkEnd w:id="13"/>
@@ -4008,7 +4033,6 @@
           <w:sz w:val="28"/>
           <w:lang w:val="de-AT"/>
         </w:rPr>
-        <w:lastRenderedPageBreak/>
         <w:t>5 Vertragsgegenstand</w:t>
       </w:r>
       <w:bookmarkEnd w:id="14"/>
@@ -4925,6 +4949,7 @@
           <w:sz w:val="28"/>
           <w:lang w:val="de-AT"/>
         </w:rPr>
+        <w:lastRenderedPageBreak/>
         <w:t>Glossar</w:t>
       </w:r>
       <w:bookmarkEnd w:id="19"/>
@@ -5145,7 +5170,6 @@
           <w:szCs w:val="21"/>
           <w:shd w:val="clear" w:color="auto" w:fill="FFFFFF"/>
         </w:rPr>
-        <w:lastRenderedPageBreak/>
         <w:t xml:space="preserve">Wird das Wort </w:t>
       </w:r>
       <w:r>
@@ -8111,7 +8135,7 @@
 </file>
 
 <file path=customXml/itemProps1.xml><?xml version="1.0" encoding="utf-8"?>
-<ds:datastoreItem xmlns:ds="http://schemas.openxmlformats.org/officeDocument/2006/customXml" ds:itemID="{15C76E51-CD0F-0B4B-832A-503340E476EA}">
+<ds:datastoreItem xmlns:ds="http://schemas.openxmlformats.org/officeDocument/2006/customXml" ds:itemID="{21B8F09E-CC46-4497-B1D0-CE30E36FCB79}">
   <ds:schemaRefs>
     <ds:schemaRef ds:uri="http://schemas.openxmlformats.org/officeDocument/2006/bibliography"/>
   </ds:schemaRefs>

</xml_diff>